<commit_message>
Actualizacion Plan de Proyecto
</commit_message>
<xml_diff>
--- a/Proyecto/Documentacion/Planes/GeoP_Proyecto_PlanDeProyecto.docx
+++ b/Proyecto/Documentacion/Planes/GeoP_Proyecto_PlanDeProyecto.docx
@@ -94,6 +94,7 @@
                 <w:dataBinding w:prefixMappings="xmlns:ns0='http://schemas.openxmlformats.org/package/2006/metadata/core-properties' xmlns:ns1='http://purl.org/dc/elements/1.1/'" w:xpath="/ns0:coreProperties[1]/ns1:title[1]" w:storeItemID="{6C3C8BC8-F283-45AE-878A-BAB7291924A1}"/>
                 <w:text/>
               </w:sdtPr>
+              <w:sdtEndPr/>
               <w:sdtContent>
                 <w:r>
                   <w:rPr>
@@ -127,6 +128,7 @@
                 <w:calendar w:val="gregorian"/>
               </w:date>
             </w:sdtPr>
+            <w:sdtEndPr/>
             <w:sdtContent>
               <w:p>
                 <w:pPr>
@@ -176,6 +178,7 @@
         <w:dataBinding w:prefixMappings="xmlns:ns0='http://schemas.microsoft.com/office/2006/coverPageProps'" w:xpath="/ns0:CoverPageProperties[1]/ns0:Abstract[1]" w:storeItemID="{55AF091B-3C7A-41E3-B477-F2FDAA23CFDA}"/>
         <w:text/>
       </w:sdtPr>
+      <w:sdtEndPr/>
       <w:sdtContent>
         <w:p>
           <w:r>
@@ -204,7 +207,7 @@
       </w:r>
       <w:bookmarkStart w:id="0" w:name="_Toc279947222"/>
       <w:bookmarkStart w:id="1" w:name="_Toc280053636"/>
-      <w:bookmarkStart w:id="2" w:name="_Toc411515438"/>
+      <w:bookmarkStart w:id="2" w:name="_Toc411530859"/>
       <w:r>
         <w:rPr>
           <w:color w:val="0070C0"/>
@@ -233,7 +236,7 @@
       </w:pPr>
       <w:bookmarkStart w:id="3" w:name="_Toc279947223"/>
       <w:bookmarkStart w:id="4" w:name="_Toc280053637"/>
-      <w:bookmarkStart w:id="5" w:name="_Toc411515439"/>
+      <w:bookmarkStart w:id="5" w:name="_Toc411530860"/>
       <w:r>
         <w:rPr>
           <w:color w:val="0070C0"/>
@@ -305,6 +308,7 @@
                 <w:dataBinding w:prefixMappings="xmlns:ns0='http://schemas.openxmlformats.org/package/2006/metadata/core-properties' xmlns:ns1='http://purl.org/dc/elements/1.1/'" w:xpath="/ns0:coreProperties[1]/ns1:title[1]" w:storeItemID="{6C3C8BC8-F283-45AE-878A-BAB7291924A1}"/>
                 <w:text/>
               </w:sdtPr>
+              <w:sdtEndPr/>
               <w:sdtContent>
                 <w:r>
                   <w:rPr>
@@ -441,7 +445,7 @@
       </w:pPr>
       <w:bookmarkStart w:id="6" w:name="_Toc279947224"/>
       <w:bookmarkStart w:id="7" w:name="_Toc280053638"/>
-      <w:bookmarkStart w:id="8" w:name="_Toc411515440"/>
+      <w:bookmarkStart w:id="8" w:name="_Toc411530861"/>
       <w:r>
         <w:rPr>
           <w:color w:val="0070C0"/>
@@ -829,7 +833,7 @@
             </w:rPr>
             <w:fldChar w:fldCharType="separate"/>
           </w:r>
-          <w:hyperlink w:anchor="_Toc411515438" w:history="1">
+          <w:hyperlink w:anchor="_Toc411530859" w:history="1">
             <w:r>
               <w:rPr>
                 <w:rStyle w:val="Hipervnculo"/>
@@ -856,7 +860,7 @@
                 <w:noProof/>
                 <w:webHidden/>
               </w:rPr>
-              <w:instrText xml:space="preserve"> PAGEREF _Toc411515438 \h </w:instrText>
+              <w:instrText xml:space="preserve"> PAGEREF _Toc411530859 \h </w:instrText>
             </w:r>
             <w:r>
               <w:rPr>
@@ -898,7 +902,7 @@
               <w:lang w:val="es-AR"/>
             </w:rPr>
           </w:pPr>
-          <w:hyperlink w:anchor="_Toc411515439" w:history="1">
+          <w:hyperlink w:anchor="_Toc411530860" w:history="1">
             <w:r>
               <w:rPr>
                 <w:rStyle w:val="Hipervnculo"/>
@@ -925,7 +929,7 @@
                 <w:noProof/>
                 <w:webHidden/>
               </w:rPr>
-              <w:instrText xml:space="preserve"> PAGEREF _Toc411515439 \h </w:instrText>
+              <w:instrText xml:space="preserve"> PAGEREF _Toc411530860 \h </w:instrText>
             </w:r>
             <w:r>
               <w:rPr>
@@ -967,7 +971,7 @@
               <w:lang w:val="es-AR"/>
             </w:rPr>
           </w:pPr>
-          <w:hyperlink w:anchor="_Toc411515440" w:history="1">
+          <w:hyperlink w:anchor="_Toc411530861" w:history="1">
             <w:r>
               <w:rPr>
                 <w:rStyle w:val="Hipervnculo"/>
@@ -994,7 +998,7 @@
                 <w:noProof/>
                 <w:webHidden/>
               </w:rPr>
-              <w:instrText xml:space="preserve"> PAGEREF _Toc411515440 \h </w:instrText>
+              <w:instrText xml:space="preserve"> PAGEREF _Toc411530861 \h </w:instrText>
             </w:r>
             <w:r>
               <w:rPr>
@@ -1036,7 +1040,7 @@
               <w:lang w:val="es-AR"/>
             </w:rPr>
           </w:pPr>
-          <w:hyperlink w:anchor="_Toc411515441" w:history="1">
+          <w:hyperlink w:anchor="_Toc411530862" w:history="1">
             <w:r>
               <w:rPr>
                 <w:rStyle w:val="Hipervnculo"/>
@@ -1064,7 +1068,7 @@
                 <w:noProof/>
                 <w:webHidden/>
               </w:rPr>
-              <w:instrText xml:space="preserve"> PAGEREF _Toc411515441 \h </w:instrText>
+              <w:instrText xml:space="preserve"> PAGEREF _Toc411530862 \h </w:instrText>
             </w:r>
             <w:r>
               <w:rPr>
@@ -1106,7 +1110,7 @@
               <w:lang w:val="es-AR"/>
             </w:rPr>
           </w:pPr>
-          <w:hyperlink w:anchor="_Toc411515442" w:history="1">
+          <w:hyperlink w:anchor="_Toc411530863" w:history="1">
             <w:r>
               <w:rPr>
                 <w:rStyle w:val="Hipervnculo"/>
@@ -1134,7 +1138,7 @@
                 <w:noProof/>
                 <w:webHidden/>
               </w:rPr>
-              <w:instrText xml:space="preserve"> PAGEREF _Toc411515442 \h </w:instrText>
+              <w:instrText xml:space="preserve"> PAGEREF _Toc411530863 \h </w:instrText>
             </w:r>
             <w:r>
               <w:rPr>
@@ -1176,7 +1180,7 @@
               <w:lang w:val="es-AR"/>
             </w:rPr>
           </w:pPr>
-          <w:hyperlink w:anchor="_Toc411515443" w:history="1">
+          <w:hyperlink w:anchor="_Toc411530864" w:history="1">
             <w:r>
               <w:rPr>
                 <w:rStyle w:val="Hipervnculo"/>
@@ -1203,7 +1207,7 @@
                 <w:noProof/>
                 <w:webHidden/>
               </w:rPr>
-              <w:instrText xml:space="preserve"> PAGEREF _Toc411515443 \h </w:instrText>
+              <w:instrText xml:space="preserve"> PAGEREF _Toc411530864 \h </w:instrText>
             </w:r>
             <w:r>
               <w:rPr>
@@ -1245,7 +1249,7 @@
               <w:lang w:val="es-AR"/>
             </w:rPr>
           </w:pPr>
-          <w:hyperlink w:anchor="_Toc411515444" w:history="1">
+          <w:hyperlink w:anchor="_Toc411530865" w:history="1">
             <w:r>
               <w:rPr>
                 <w:rStyle w:val="Hipervnculo"/>
@@ -1272,7 +1276,7 @@
                 <w:noProof/>
                 <w:webHidden/>
               </w:rPr>
-              <w:instrText xml:space="preserve"> PAGEREF _Toc411515444 \h </w:instrText>
+              <w:instrText xml:space="preserve"> PAGEREF _Toc411530865 \h </w:instrText>
             </w:r>
             <w:r>
               <w:rPr>
@@ -1314,7 +1318,7 @@
               <w:lang w:val="es-AR"/>
             </w:rPr>
           </w:pPr>
-          <w:hyperlink w:anchor="_Toc411515445" w:history="1">
+          <w:hyperlink w:anchor="_Toc411530866" w:history="1">
             <w:r>
               <w:rPr>
                 <w:rStyle w:val="Hipervnculo"/>
@@ -1341,7 +1345,7 @@
                 <w:noProof/>
                 <w:webHidden/>
               </w:rPr>
-              <w:instrText xml:space="preserve"> PAGEREF _Toc411515445 \h </w:instrText>
+              <w:instrText xml:space="preserve"> PAGEREF _Toc411530866 \h </w:instrText>
             </w:r>
             <w:r>
               <w:rPr>
@@ -1383,7 +1387,7 @@
               <w:lang w:val="es-AR"/>
             </w:rPr>
           </w:pPr>
-          <w:hyperlink w:anchor="_Toc411515446" w:history="1">
+          <w:hyperlink w:anchor="_Toc411530867" w:history="1">
             <w:r>
               <w:rPr>
                 <w:rStyle w:val="Hipervnculo"/>
@@ -1410,7 +1414,7 @@
                 <w:noProof/>
                 <w:webHidden/>
               </w:rPr>
-              <w:instrText xml:space="preserve"> PAGEREF _Toc411515446 \h </w:instrText>
+              <w:instrText xml:space="preserve"> PAGEREF _Toc411530867 \h </w:instrText>
             </w:r>
             <w:r>
               <w:rPr>
@@ -1452,7 +1456,7 @@
               <w:lang w:val="es-AR"/>
             </w:rPr>
           </w:pPr>
-          <w:hyperlink w:anchor="_Toc411515447" w:history="1">
+          <w:hyperlink w:anchor="_Toc411530868" w:history="1">
             <w:r>
               <w:rPr>
                 <w:rStyle w:val="Hipervnculo"/>
@@ -1479,7 +1483,7 @@
                 <w:noProof/>
                 <w:webHidden/>
               </w:rPr>
-              <w:instrText xml:space="preserve"> PAGEREF _Toc411515447 \h </w:instrText>
+              <w:instrText xml:space="preserve"> PAGEREF _Toc411530868 \h </w:instrText>
             </w:r>
             <w:r>
               <w:rPr>
@@ -1509,6 +1513,8 @@
               <w:fldChar w:fldCharType="end"/>
             </w:r>
           </w:hyperlink>
+          <w:bookmarkStart w:id="9" w:name="_GoBack"/>
+          <w:bookmarkEnd w:id="9"/>
         </w:p>
         <w:p>
           <w:pPr>
@@ -1521,7 +1527,7 @@
               <w:lang w:val="es-AR"/>
             </w:rPr>
           </w:pPr>
-          <w:hyperlink w:anchor="_Toc411515448" w:history="1">
+          <w:hyperlink w:anchor="_Toc411530869" w:history="1">
             <w:r>
               <w:rPr>
                 <w:rStyle w:val="Hipervnculo"/>
@@ -1548,7 +1554,7 @@
                 <w:noProof/>
                 <w:webHidden/>
               </w:rPr>
-              <w:instrText xml:space="preserve"> PAGEREF _Toc411515448 \h </w:instrText>
+              <w:instrText xml:space="preserve"> PAGEREF _Toc411530869 \h </w:instrText>
             </w:r>
             <w:r>
               <w:rPr>
@@ -1590,7 +1596,7 @@
               <w:lang w:val="es-AR"/>
             </w:rPr>
           </w:pPr>
-          <w:hyperlink w:anchor="_Toc411515449" w:history="1">
+          <w:hyperlink w:anchor="_Toc411530870" w:history="1">
             <w:r>
               <w:rPr>
                 <w:rStyle w:val="Hipervnculo"/>
@@ -1617,7 +1623,7 @@
                 <w:noProof/>
                 <w:webHidden/>
               </w:rPr>
-              <w:instrText xml:space="preserve"> PAGEREF _Toc411515449 \h </w:instrText>
+              <w:instrText xml:space="preserve"> PAGEREF _Toc411530870 \h </w:instrText>
             </w:r>
             <w:r>
               <w:rPr>
@@ -1637,7 +1643,7 @@
                 <w:noProof/>
                 <w:webHidden/>
               </w:rPr>
-              <w:t>6</w:t>
+              <w:t>7</w:t>
             </w:r>
             <w:r>
               <w:rPr>
@@ -1693,7 +1699,7 @@
           <w:lang w:val="es-ES"/>
         </w:rPr>
       </w:pPr>
-      <w:bookmarkStart w:id="9" w:name="_Toc411515441"/>
+      <w:bookmarkStart w:id="10" w:name="_Toc411530862"/>
       <w:r>
         <w:rPr>
           <w:lang w:val="es-ES"/>
@@ -1701,7 +1707,7 @@
         <w:lastRenderedPageBreak/>
         <w:t>PLAN DE PROYECTO</w:t>
       </w:r>
-      <w:bookmarkEnd w:id="9"/>
+      <w:bookmarkEnd w:id="10"/>
     </w:p>
     <w:p>
       <w:pPr>
@@ -1717,14 +1723,14 @@
           <w:lang w:val="es-ES"/>
         </w:rPr>
       </w:pPr>
-      <w:bookmarkStart w:id="10" w:name="_Toc411515442"/>
+      <w:bookmarkStart w:id="11" w:name="_Toc411530863"/>
       <w:r>
         <w:rPr>
           <w:lang w:val="es-ES"/>
         </w:rPr>
         <w:t>Introducción</w:t>
       </w:r>
-      <w:bookmarkEnd w:id="10"/>
+      <w:bookmarkEnd w:id="11"/>
     </w:p>
     <w:p>
       <w:pPr>
@@ -1768,18 +1774,24 @@
       <w:pPr>
         <w:pStyle w:val="Ttulo2"/>
       </w:pPr>
-      <w:bookmarkStart w:id="11" w:name="_Toc411515443"/>
+      <w:bookmarkStart w:id="12" w:name="_Toc411530864"/>
       <w:r>
         <w:t>Determinación de un objetivo</w:t>
       </w:r>
-      <w:bookmarkEnd w:id="11"/>
+      <w:bookmarkEnd w:id="12"/>
     </w:p>
     <w:p>
       <w:pPr>
         <w:jc w:val="both"/>
       </w:pPr>
       <w:r>
-        <w:t>Una de las primeras y más importantes tareas a la hora de encarar un proyecto, es definir el porqué de mismo. Su objetivo es la base esencial de cualquier proyecto, es quien le da el sentido de existencia al mismo. Si el objetivo, toda planificación futura que deseemos hacer, no estará enfocada hacia ninguna parte y todos nuestros esfuerzos estarán vagando y perderán la efectividad con la que fueron aplicados.</w:t>
+        <w:t>Una de las primeras y más importantes tareas a la hora de encarar un proyecto, es definir el porqué de</w:t>
+      </w:r>
+      <w:r>
+        <w:t>l</w:t>
+      </w:r>
+      <w:r>
+        <w:t xml:space="preserve"> mismo. Su objetivo es la base esencial de cualquier proyecto, es quien le da el sentido de existencia al mismo. Si el objetivo, toda planificación futura que deseemos hacer, no estará enfocada hacia ninguna parte y todos nuestros esfuerzos estarán vagando y perderán la efectividad con la que fueron aplicados.</w:t>
       </w:r>
     </w:p>
     <w:p>
@@ -1815,14 +1827,14 @@
         <w:pStyle w:val="Ttulo2"/>
         <w:jc w:val="both"/>
       </w:pPr>
-      <w:bookmarkStart w:id="12" w:name="_Toc411515444"/>
+      <w:bookmarkStart w:id="13" w:name="_Toc411530865"/>
       <w:r>
         <w:t>Work Breakdown Structure (WBS</w:t>
       </w:r>
       <w:r>
         <w:t>)</w:t>
       </w:r>
-      <w:bookmarkEnd w:id="12"/>
+      <w:bookmarkEnd w:id="13"/>
     </w:p>
     <w:p>
       <w:pPr>
@@ -1864,18 +1876,21 @@
         <w:jc w:val="both"/>
       </w:pPr>
       <w:r>
-        <w:t xml:space="preserve">De igual forma, logramos estructurar la WBS basándonos en la idea de proyecto que teníamos y los objetivos que el mismo debería cumplir, incluyendo el trabajo y los componentes necesarios para el mismo. </w:t>
+        <w:t xml:space="preserve">De igual forma, logramos estructurar la WBS basándonos en la idea de proyecto que teníamos y los objetivos que el mismo debería cumplir, incluyendo el trabajo y los </w:t>
+      </w:r>
+      <w:r>
+        <w:t>módulos generales necesarios para el mismo.</w:t>
       </w:r>
     </w:p>
     <w:p>
       <w:pPr>
         <w:pStyle w:val="Ttulo2"/>
       </w:pPr>
-      <w:bookmarkStart w:id="13" w:name="_Toc411515445"/>
+      <w:bookmarkStart w:id="14" w:name="_Toc411530866"/>
       <w:r>
         <w:t>Análisis de Factibilidad</w:t>
       </w:r>
-      <w:bookmarkEnd w:id="13"/>
+      <w:bookmarkEnd w:id="14"/>
     </w:p>
     <w:p>
       <w:pPr>
@@ -1914,11 +1929,11 @@
       <w:pPr>
         <w:pStyle w:val="Ttulo2"/>
       </w:pPr>
-      <w:bookmarkStart w:id="14" w:name="_Toc411515446"/>
+      <w:bookmarkStart w:id="15" w:name="_Toc411530867"/>
       <w:r>
         <w:t>Calendarización</w:t>
       </w:r>
-      <w:bookmarkEnd w:id="14"/>
+      <w:bookmarkEnd w:id="15"/>
     </w:p>
     <w:p>
       <w:r>
@@ -1986,14 +2001,14 @@
       <w:pPr>
         <w:pStyle w:val="Ttulo2"/>
       </w:pPr>
-      <w:bookmarkStart w:id="15" w:name="_Toc411515447"/>
+      <w:bookmarkStart w:id="16" w:name="_Toc411530868"/>
       <w:r>
         <w:t>Gestión</w:t>
       </w:r>
       <w:r>
         <w:t xml:space="preserve"> de Riesgos</w:t>
       </w:r>
-      <w:bookmarkEnd w:id="15"/>
+      <w:bookmarkEnd w:id="16"/>
     </w:p>
     <w:p>
       <w:pPr>
@@ -2034,11 +2049,11 @@
       <w:pPr>
         <w:pStyle w:val="Ttulo2"/>
       </w:pPr>
-      <w:bookmarkStart w:id="16" w:name="_Toc411515448"/>
+      <w:bookmarkStart w:id="17" w:name="_Toc411530869"/>
       <w:r>
         <w:t>Auditorias</w:t>
       </w:r>
-      <w:bookmarkEnd w:id="16"/>
+      <w:bookmarkEnd w:id="17"/>
     </w:p>
     <w:p>
       <w:pPr>
@@ -2067,18 +2082,42 @@
         <w:jc w:val="both"/>
       </w:pPr>
       <w:r>
-        <w:t>La experiencia de realizar la auditoria nos dejó un gran aprendizaje en los errores de planificación que teníamos al igual que en el desempeño particular de cada uno. Esta retroalimentación nos permitió corregir el curso y apuntar nuevamente hacia el objetivo y contar con más herramientas a la hora de tomar decisiones que afectaran el desarrollo del mismo.</w:t>
+        <w:t>La experiencia de realizar la auditoria nos</w:t>
+      </w:r>
+      <w:r>
+        <w:t xml:space="preserve"> planteó un quiebre en la manera de administrar y llevar a cabo el proyecto. A través de las posteriores Retrospectivas, en donde se analizó la información obtenida de la auditoria, se logo ir mejorando el accionar del equipo. </w:t>
+      </w:r>
+    </w:p>
+    <w:p>
+      <w:pPr>
+        <w:jc w:val="both"/>
+      </w:pPr>
+      <w:r>
+        <w:t xml:space="preserve">Todo esto nos </w:t>
+      </w:r>
+      <w:r>
+        <w:t xml:space="preserve">dejó un gran aprendizaje </w:t>
+      </w:r>
+      <w:r>
+        <w:t>teniendo en cuenta</w:t>
+      </w:r>
+      <w:r>
+        <w:t xml:space="preserve"> los errores de planificación que teníamos al igual que en el desempeño particular de cada uno. Esta retroalimentación nos permitió corregir el curso y apuntar nuevamente hacia el objetivo y contar con más herramientas a la hora de tomar decisiones que afectaran el desarrollo del mismo.</w:t>
+      </w:r>
+      <w:r>
+        <w:t xml:space="preserve"> </w:t>
       </w:r>
     </w:p>
     <w:p>
       <w:pPr>
         <w:pStyle w:val="Ttulo1"/>
       </w:pPr>
-      <w:bookmarkStart w:id="17" w:name="_Toc411515449"/>
-      <w:r>
+      <w:bookmarkStart w:id="18" w:name="_Toc411530870"/>
+      <w:r>
+        <w:lastRenderedPageBreak/>
         <w:t>Conclusión</w:t>
       </w:r>
-      <w:bookmarkEnd w:id="17"/>
+      <w:bookmarkEnd w:id="18"/>
     </w:p>
     <w:p>
       <w:r>
@@ -2087,7 +2126,6 @@
     </w:p>
     <w:p>
       <w:r>
-        <w:lastRenderedPageBreak/>
         <w:t>El tener planes para sobrellevar situaciones que arriesguen la continuidad del proyecto</w:t>
       </w:r>
       <w:r>
@@ -2104,8 +2142,6 @@
       <w:r>
         <w:t xml:space="preserve"> y sus avances, son aspectos muy importantes para la realización exitosa del objetivo para el que fue planteado el proyecto. EL poder retroalimentarse a medida que avanza el proyecto, permite a las personas involucradas contar con más herramientas para encaminar un proyecto hacia el éxito.</w:t>
       </w:r>
-      <w:bookmarkStart w:id="18" w:name="_GoBack"/>
-      <w:bookmarkEnd w:id="18"/>
     </w:p>
     <w:p>
       <w:pPr>
@@ -2169,6 +2205,7 @@
         <w:docPartUnique/>
       </w:docPartObj>
     </w:sdtPr>
+    <w:sdtEndPr/>
     <w:sdtContent>
       <w:p>
         <w:pPr>
@@ -2197,7 +2234,7 @@
           <w:rPr>
             <w:noProof/>
           </w:rPr>
-          <w:t>6</w:t>
+          <w:t>2</w:t>
         </w:r>
         <w:r>
           <w:rPr>
@@ -4997,8 +5034,9 @@
     <w:panose1 w:val="020B0604030504040204"/>
     <w:charset w:val="00"/>
     <w:family w:val="swiss"/>
+    <w:notTrueType/>
     <w:pitch w:val="variable"/>
-    <w:sig w:usb0="E1002EFF" w:usb1="C000605B" w:usb2="00000029" w:usb3="00000000" w:csb0="000101FF" w:csb1="00000000"/>
+    <w:sig w:usb0="00000003" w:usb1="00000000" w:usb2="00000000" w:usb3="00000000" w:csb0="00000001" w:csb1="00000000"/>
   </w:font>
   <w:font w:name="Cambria">
     <w:panose1 w:val="02040503050406030204"/>
@@ -5026,6 +5064,7 @@
     <w:rsid w:val="00650DAE"/>
     <w:rsid w:val="009065A8"/>
     <w:rsid w:val="00945587"/>
+    <w:rsid w:val="00AF5E78"/>
     <w:rsid w:val="00DA3FE6"/>
     <w:rsid w:val="00F82A7A"/>
     <w:rsid w:val="00FA6FBF"/>
@@ -5759,7 +5798,7 @@
 </file>
 
 <file path=customXml/itemProps2.xml><?xml version="1.0" encoding="utf-8"?>
-<ds:datastoreItem xmlns:ds="http://schemas.openxmlformats.org/officeDocument/2006/customXml" ds:itemID="{467238C5-B2AD-4DA8-9E80-FC42D387470F}">
+<ds:datastoreItem xmlns:ds="http://schemas.openxmlformats.org/officeDocument/2006/customXml" ds:itemID="{BA486603-FEC3-4C25-AB43-FB7B28686269}">
   <ds:schemaRefs>
     <ds:schemaRef ds:uri="http://schemas.openxmlformats.org/officeDocument/2006/bibliography"/>
   </ds:schemaRefs>

</xml_diff>